<commit_message>
chore(03_Data_loading_and_preprocessing) add loading list from config
- load colors, trend_names from config for automatization
- move function plot_feature_trends to ml_utils
</commit_message>
<xml_diff>
--- a/docs/План проекта от 11_09_25.docx
+++ b/docs/План проекта от 11_09_25.docx
@@ -22,30 +22,46 @@
         <w:rPr>
           <w:b/>
           <w:bCs/>
-        </w:rPr>
-      </w:pPr>
-      <w:r>
-        <w:rPr>
-          <w:b/>
-          <w:bCs/>
-        </w:rPr>
-        <w:t>1. Доделать этап EDA (</w:t>
-      </w:r>
-      <w:proofErr w:type="spellStart"/>
-      <w:r>
-        <w:rPr>
-          <w:b/>
-          <w:bCs/>
-        </w:rPr>
-        <w:t>Exploratory</w:t>
-      </w:r>
-      <w:proofErr w:type="spellEnd"/>
-      <w:r>
-        <w:rPr>
-          <w:b/>
-          <w:bCs/>
-        </w:rPr>
-        <w:t xml:space="preserve"> Data Analysis)</w:t>
+          <w:lang w:val="en-US"/>
+        </w:rPr>
+      </w:pPr>
+      <w:r>
+        <w:rPr>
+          <w:b/>
+          <w:bCs/>
+          <w:lang w:val="en-US"/>
+        </w:rPr>
+        <w:t xml:space="preserve">1. </w:t>
+      </w:r>
+      <w:r>
+        <w:rPr>
+          <w:b/>
+          <w:bCs/>
+        </w:rPr>
+        <w:t>Доделать</w:t>
+      </w:r>
+      <w:r>
+        <w:rPr>
+          <w:b/>
+          <w:bCs/>
+          <w:lang w:val="en-US"/>
+        </w:rPr>
+        <w:t xml:space="preserve"> </w:t>
+      </w:r>
+      <w:r>
+        <w:rPr>
+          <w:b/>
+          <w:bCs/>
+        </w:rPr>
+        <w:t>этап</w:t>
+      </w:r>
+      <w:r>
+        <w:rPr>
+          <w:b/>
+          <w:bCs/>
+          <w:lang w:val="en-US"/>
+        </w:rPr>
+        <w:t xml:space="preserve"> EDA (Exploratory Data Analysis)</w:t>
       </w:r>
     </w:p>
     <w:p>
@@ -56,15 +72,7 @@
         </w:numPr>
       </w:pPr>
       <w:r>
-        <w:t xml:space="preserve">Анализ </w:t>
-      </w:r>
-      <w:proofErr w:type="spellStart"/>
-      <w:r>
-        <w:t>мультиколлинеарности</w:t>
-      </w:r>
-      <w:proofErr w:type="spellEnd"/>
-      <w:r>
-        <w:t xml:space="preserve"> (VIF или анализ корреляций)</w:t>
+        <w:t>Анализ мультиколлинеарности (VIF или анализ корреляций)</w:t>
       </w:r>
     </w:p>
     <w:p>
@@ -82,39 +90,7 @@
         <w:t>Анализ важности признаков</w:t>
       </w:r>
       <w:r>
-        <w:t> (через </w:t>
-      </w:r>
-      <w:proofErr w:type="spellStart"/>
-      <w:r>
-        <w:t>permutation_importance</w:t>
-      </w:r>
-      <w:proofErr w:type="spellEnd"/>
-      <w:r>
-        <w:t xml:space="preserve"> или </w:t>
-      </w:r>
-      <w:proofErr w:type="spellStart"/>
-      <w:r>
-        <w:t>built-in</w:t>
-      </w:r>
-      <w:proofErr w:type="spellEnd"/>
-      <w:r>
-        <w:t xml:space="preserve"> </w:t>
-      </w:r>
-      <w:proofErr w:type="spellStart"/>
-      <w:r>
-        <w:t>feature</w:t>
-      </w:r>
-      <w:proofErr w:type="spellEnd"/>
-      <w:r>
-        <w:t xml:space="preserve"> </w:t>
-      </w:r>
-      <w:proofErr w:type="spellStart"/>
-      <w:r>
-        <w:t>importance</w:t>
-      </w:r>
-      <w:proofErr w:type="spellEnd"/>
-      <w:r>
-        <w:t xml:space="preserve"> у деревьев) — это критически важно для финального отбора фич.</w:t>
+        <w:t> (через permutation_importance или built-in feature importance у деревьев) — это критически важно для финального отбора фич.</w:t>
       </w:r>
     </w:p>
     <w:p>
@@ -132,23 +108,7 @@
         <w:t>Визуализация взаимосвязей</w:t>
       </w:r>
       <w:r>
-        <w:t> (</w:t>
-      </w:r>
-      <w:proofErr w:type="spellStart"/>
-      <w:r>
-        <w:t>pairplot</w:t>
-      </w:r>
-      <w:proofErr w:type="spellEnd"/>
-      <w:r>
-        <w:t xml:space="preserve">, </w:t>
-      </w:r>
-      <w:proofErr w:type="spellStart"/>
-      <w:r>
-        <w:t>scatter</w:t>
-      </w:r>
-      <w:proofErr w:type="spellEnd"/>
-      <w:r>
-        <w:t xml:space="preserve"> матрица) — чтобы подтвердить или опровергнуть гипотезы, выдвинутые на основе корреляций.</w:t>
+        <w:t> (pairplot, scatter матрица) — чтобы подтвердить или опровергнуть гипотезы, выдвинутые на основе корреляций.</w:t>
       </w:r>
     </w:p>
     <w:p>
@@ -174,22 +134,10 @@
           <w:b/>
           <w:bCs/>
         </w:rPr>
-        <w:t>Чистка кода EDA</w:t>
-      </w:r>
-      <w:proofErr w:type="gramStart"/>
-      <w:r>
-        <w:rPr>
-          <w:b/>
-          <w:bCs/>
-        </w:rPr>
-        <w:t>:</w:t>
-      </w:r>
-      <w:r>
-        <w:t> Сделать</w:t>
-      </w:r>
-      <w:proofErr w:type="gramEnd"/>
-      <w:r>
-        <w:t xml:space="preserve"> ноутбук максимально читаемым, с выводами и комментариями.</w:t>
+        <w:t>Чистка кода EDA:</w:t>
+      </w:r>
+      <w:r>
+        <w:t> Сделать ноутбук максимально читаемым, с выводами и комментариями.</w:t>
       </w:r>
     </w:p>
     <w:p>
@@ -206,15 +154,9 @@
         </w:rPr>
         <w:t>Вынести функции в </w:t>
       </w:r>
-      <w:proofErr w:type="spellStart"/>
-      <w:r>
-        <w:t>src</w:t>
-      </w:r>
-      <w:proofErr w:type="spellEnd"/>
-      <w:r>
-        <w:t>/eda.py</w:t>
-      </w:r>
-      <w:proofErr w:type="gramStart"/>
+      <w:r>
+        <w:t>src/eda.py</w:t>
+      </w:r>
       <w:r>
         <w:rPr>
           <w:b/>
@@ -223,50 +165,22 @@
         <w:t>:</w:t>
       </w:r>
       <w:r>
-        <w:t> Создать</w:t>
-      </w:r>
-      <w:proofErr w:type="gramEnd"/>
-      <w:r>
-        <w:t xml:space="preserve"> функции для построения стандартных графиков (например, plot_correlation_matrix(), plot_feature_distribution()), чтобы их можно было </w:t>
-      </w:r>
-      <w:proofErr w:type="spellStart"/>
-      <w:r>
-        <w:t>переиспользовать</w:t>
-      </w:r>
-      <w:proofErr w:type="spellEnd"/>
-      <w:r>
-        <w:t>.</w:t>
-      </w:r>
-    </w:p>
-    <w:p>
-      <w:pPr>
-        <w:rPr>
-          <w:b/>
-          <w:bCs/>
-        </w:rPr>
-      </w:pPr>
-      <w:r>
-        <w:rPr>
-          <w:b/>
-          <w:bCs/>
-        </w:rPr>
-        <w:t xml:space="preserve">2. </w:t>
-      </w:r>
-      <w:proofErr w:type="spellStart"/>
-      <w:r>
-        <w:rPr>
-          <w:b/>
-          <w:bCs/>
-        </w:rPr>
-        <w:t>Feature</w:t>
-      </w:r>
-      <w:proofErr w:type="spellEnd"/>
-      <w:r>
-        <w:rPr>
-          <w:b/>
-          <w:bCs/>
-        </w:rPr>
-        <w:t xml:space="preserve"> Engineering &amp; </w:t>
+        <w:t> Создать функции для построения стандартных графиков (например, plot_correlation_matrix(), plot_feature_distribution()), чтобы их можно было переиспользовать.</w:t>
+      </w:r>
+    </w:p>
+    <w:p>
+      <w:pPr>
+        <w:rPr>
+          <w:b/>
+          <w:bCs/>
+        </w:rPr>
+      </w:pPr>
+      <w:r>
+        <w:rPr>
+          <w:b/>
+          <w:bCs/>
+        </w:rPr>
+        <w:t xml:space="preserve">2. Feature Engineering &amp; </w:t>
       </w:r>
       <w:proofErr w:type="spellStart"/>
       <w:r>
@@ -525,7 +439,6 @@
         <w:t>Optuna</w:t>
       </w:r>
       <w:proofErr w:type="spellEnd"/>
-      <w:proofErr w:type="gramStart"/>
       <w:r>
         <w:rPr>
           <w:b/>
@@ -534,11 +447,7 @@
         <w:t>:</w:t>
       </w:r>
       <w:r>
-        <w:t> Написать</w:t>
-      </w:r>
-      <w:proofErr w:type="gramEnd"/>
-      <w:r>
-        <w:t xml:space="preserve"> функцию для </w:t>
+        <w:t> Написать функцию для </w:t>
       </w:r>
       <w:proofErr w:type="spellStart"/>
       <w:r>
@@ -573,7 +482,6 @@
         <w:t>MLflow</w:t>
       </w:r>
       <w:proofErr w:type="spellEnd"/>
-      <w:proofErr w:type="gramStart"/>
       <w:r>
         <w:rPr>
           <w:b/>
@@ -582,11 +490,7 @@
         <w:t>:</w:t>
       </w:r>
       <w:r>
-        <w:t> Настроить</w:t>
-      </w:r>
-      <w:proofErr w:type="gramEnd"/>
-      <w:r>
-        <w:t xml:space="preserve"> логирование одного-двух экспериментов "вручную". </w:t>
+        <w:t xml:space="preserve"> Настроить логирование одного-двух экспериментов "вручную". </w:t>
       </w:r>
       <w:proofErr w:type="spellStart"/>
       <w:r>
@@ -609,22 +513,10 @@
           <w:b/>
           <w:bCs/>
         </w:rPr>
-        <w:t>Настроить конфиги</w:t>
-      </w:r>
-      <w:proofErr w:type="gramStart"/>
-      <w:r>
-        <w:rPr>
-          <w:b/>
-          <w:bCs/>
-        </w:rPr>
-        <w:t>:</w:t>
-      </w:r>
-      <w:r>
-        <w:t> Вынести</w:t>
-      </w:r>
-      <w:proofErr w:type="gramEnd"/>
-      <w:r>
-        <w:t xml:space="preserve"> все константы (пути к файлам, пороги для выбросов, названия столбцов) в отдельный файл </w:t>
+        <w:t>Настроить конфиги:</w:t>
+      </w:r>
+      <w:r>
+        <w:t> Вынести все константы (пути к файлам, пороги для выбросов, названия столбцов) в отдельный файл </w:t>
       </w:r>
       <w:proofErr w:type="spellStart"/>
       <w:r>
@@ -835,7 +727,6 @@
         <w:t>MLflow</w:t>
       </w:r>
       <w:proofErr w:type="spellEnd"/>
-      <w:proofErr w:type="gramStart"/>
       <w:r>
         <w:rPr>
           <w:b/>
@@ -844,11 +735,7 @@
         <w:t>:</w:t>
       </w:r>
       <w:r>
-        <w:t> Определить</w:t>
-      </w:r>
-      <w:proofErr w:type="gramEnd"/>
-      <w:r>
-        <w:t xml:space="preserve"> лучшую связку (</w:t>
+        <w:t> Определить лучшую связку (</w:t>
       </w:r>
       <w:proofErr w:type="spellStart"/>
       <w:r>
@@ -921,7 +808,6 @@
         <w:t>бейзлайна</w:t>
       </w:r>
       <w:proofErr w:type="spellEnd"/>
-      <w:proofErr w:type="gramStart"/>
       <w:r>
         <w:rPr>
           <w:b/>
@@ -930,11 +816,7 @@
         <w:t>:</w:t>
       </w:r>
       <w:r>
-        <w:t> Обучить</w:t>
-      </w:r>
-      <w:proofErr w:type="gramEnd"/>
-      <w:r>
-        <w:t> </w:t>
+        <w:t> Обучить </w:t>
       </w:r>
       <w:proofErr w:type="spellStart"/>
       <w:r>
@@ -965,22 +847,10 @@
           <w:b/>
           <w:bCs/>
         </w:rPr>
-        <w:t>Финальное обучение</w:t>
-      </w:r>
-      <w:proofErr w:type="gramStart"/>
-      <w:r>
-        <w:rPr>
-          <w:b/>
-          <w:bCs/>
-        </w:rPr>
-        <w:t>:</w:t>
-      </w:r>
-      <w:r>
-        <w:t> Взять</w:t>
-      </w:r>
-      <w:proofErr w:type="gramEnd"/>
-      <w:r>
-        <w:t xml:space="preserve"> лучшую связку из п.4, обучить ее на </w:t>
+        <w:t>Финальное обучение:</w:t>
+      </w:r>
+      <w:r>
+        <w:t> Взять лучшую связку из п.4, обучить ее на </w:t>
       </w:r>
       <w:r>
         <w:rPr>
@@ -1021,22 +891,10 @@
           <w:b/>
           <w:bCs/>
         </w:rPr>
-        <w:t>Независимая проверка</w:t>
-      </w:r>
-      <w:proofErr w:type="gramStart"/>
-      <w:r>
-        <w:rPr>
-          <w:b/>
-          <w:bCs/>
-        </w:rPr>
-        <w:t>:</w:t>
-      </w:r>
-      <w:r>
-        <w:t> Предсказать</w:t>
-      </w:r>
-      <w:proofErr w:type="gramEnd"/>
-      <w:r>
-        <w:t xml:space="preserve"> на отложенной тестовой выборке (если вы ее выделяли) или провести финальную кросс-валидацию.</w:t>
+        <w:t>Независимая проверка:</w:t>
+      </w:r>
+      <w:r>
+        <w:t> Предсказать на отложенной тестовой выборке (если вы ее выделяли) или провести финальную кросс-валидацию.</w:t>
       </w:r>
     </w:p>
     <w:p>
@@ -1051,22 +909,10 @@
           <w:b/>
           <w:bCs/>
         </w:rPr>
-        <w:t>Анализ ошибок</w:t>
-      </w:r>
-      <w:proofErr w:type="gramStart"/>
-      <w:r>
-        <w:rPr>
-          <w:b/>
-          <w:bCs/>
-        </w:rPr>
-        <w:t>:</w:t>
-      </w:r>
-      <w:r>
-        <w:t> Построить</w:t>
-      </w:r>
-      <w:proofErr w:type="gramEnd"/>
-      <w:r>
-        <w:t xml:space="preserve"> график остатков (</w:t>
+        <w:t>Анализ ошибок:</w:t>
+      </w:r>
+      <w:r>
+        <w:t> Построить график остатков (</w:t>
       </w:r>
       <w:proofErr w:type="spellStart"/>
       <w:r>
@@ -1129,22 +975,10 @@
           <w:b/>
           <w:bCs/>
         </w:rPr>
-        <w:t>Интерпретация модели</w:t>
-      </w:r>
-      <w:proofErr w:type="gramStart"/>
-      <w:r>
-        <w:rPr>
-          <w:b/>
-          <w:bCs/>
-        </w:rPr>
-        <w:t>:</w:t>
-      </w:r>
-      <w:r>
-        <w:t> Проанализировать</w:t>
-      </w:r>
-      <w:proofErr w:type="gramEnd"/>
-      <w:r>
-        <w:t xml:space="preserve"> важность признаков у лучшей модели. Соответствует ли она вашим ожиданиям из EDA?</w:t>
+        <w:t>Интерпретация модели:</w:t>
+      </w:r>
+      <w:r>
+        <w:t> Проанализировать важность признаков у лучшей модели. Соответствует ли она вашим ожиданиям из EDA?</w:t>
       </w:r>
     </w:p>
     <w:p>
@@ -1183,22 +1017,10 @@
           <w:b/>
           <w:bCs/>
         </w:rPr>
-        <w:t>Обучение на всех данных</w:t>
-      </w:r>
-      <w:proofErr w:type="gramStart"/>
-      <w:r>
-        <w:rPr>
-          <w:b/>
-          <w:bCs/>
-        </w:rPr>
-        <w:t>:</w:t>
-      </w:r>
-      <w:r>
-        <w:t> Для</w:t>
-      </w:r>
-      <w:proofErr w:type="gramEnd"/>
-      <w:r>
-        <w:t xml:space="preserve"> финального </w:t>
+        <w:t>Обучение на всех данных:</w:t>
+      </w:r>
+      <w:r>
+        <w:t xml:space="preserve"> Для финального </w:t>
       </w:r>
       <w:proofErr w:type="spellStart"/>
       <w:r>
@@ -1247,22 +1069,10 @@
           <w:b/>
           <w:bCs/>
         </w:rPr>
-        <w:t>Создание предсказаний</w:t>
-      </w:r>
-      <w:proofErr w:type="gramStart"/>
-      <w:r>
-        <w:rPr>
-          <w:b/>
-          <w:bCs/>
-        </w:rPr>
-        <w:t>:</w:t>
-      </w:r>
-      <w:r>
-        <w:t> Применить</w:t>
-      </w:r>
-      <w:proofErr w:type="gramEnd"/>
-      <w:r>
-        <w:t xml:space="preserve"> весь </w:t>
+        <w:t>Создание предсказаний:</w:t>
+      </w:r>
+      <w:r>
+        <w:t xml:space="preserve"> Применить весь </w:t>
       </w:r>
       <w:proofErr w:type="spellStart"/>
       <w:r>
@@ -1343,22 +1153,10 @@
           <w:b/>
           <w:bCs/>
         </w:rPr>
-        <w:t>Документирование результатов</w:t>
-      </w:r>
-      <w:proofErr w:type="gramStart"/>
-      <w:r>
-        <w:rPr>
-          <w:b/>
-          <w:bCs/>
-        </w:rPr>
-        <w:t>:</w:t>
-      </w:r>
-      <w:r>
-        <w:t> Написать</w:t>
-      </w:r>
-      <w:proofErr w:type="gramEnd"/>
-      <w:r>
-        <w:t xml:space="preserve"> в </w:t>
+        <w:t>Документирование результатов:</w:t>
+      </w:r>
+      <w:r>
+        <w:t> Написать в </w:t>
       </w:r>
       <w:hyperlink r:id="rId5" w:tgtFrame="_blank" w:history="1">
         <w:r>
@@ -1418,15 +1216,7 @@
       </w:r>
       <w:proofErr w:type="spellEnd"/>
       <w:r>
-        <w:t>/, </w:t>
-      </w:r>
-      <w:proofErr w:type="spellStart"/>
-      <w:r>
-        <w:t>src</w:t>
-      </w:r>
-      <w:proofErr w:type="spellEnd"/>
-      <w:r>
-        <w:t>/, </w:t>
+        <w:t>/, src/, </w:t>
       </w:r>
       <w:proofErr w:type="spellStart"/>
       <w:r>
@@ -3175,6 +2965,7 @@
   <w:style w:type="character" w:default="1" w:styleId="a0">
     <w:name w:val="Default Paragraph Font"/>
     <w:uiPriority w:val="1"/>
+    <w:semiHidden/>
     <w:unhideWhenUsed/>
   </w:style>
   <w:style w:type="table" w:default="1" w:styleId="a1">

</xml_diff>